<commit_message>
data and plot update
</commit_message>
<xml_diff>
--- a/Documentation/Maritime AZMP Climatology Report 2024.docx
+++ b/Documentation/Maritime AZMP Climatology Report 2024.docx
@@ -2,6 +2,421 @@
 <file path=word/document.xml><?xml version="1.0" encoding="utf-8"?>
 <w:document xmlns:wpc="http://schemas.microsoft.com/office/word/2010/wordprocessingCanvas" xmlns:cx="http://schemas.microsoft.com/office/drawing/2014/chartex" xmlns:cx1="http://schemas.microsoft.com/office/drawing/2015/9/8/chartex" xmlns:cx2="http://schemas.microsoft.com/office/drawing/2015/10/21/chartex" xmlns:cx3="http://schemas.microsoft.com/office/drawing/2016/5/9/chartex" xmlns:cx4="http://schemas.microsoft.com/office/drawing/2016/5/10/chartex" xmlns:cx5="http://schemas.microsoft.com/office/drawing/2016/5/11/chartex" xmlns:cx6="http://schemas.microsoft.com/office/drawing/2016/5/12/chartex" xmlns:cx7="http://schemas.microsoft.com/office/drawing/2016/5/13/chartex" xmlns:cx8="http://schemas.microsoft.com/office/drawing/2016/5/14/chartex" xmlns:mc="http://schemas.openxmlformats.org/markup-compatibility/2006" xmlns:aink="http://schemas.microsoft.com/office/drawing/2016/ink" xmlns:am3d="http://schemas.microsoft.com/office/drawing/2017/model3d" xmlns:o="urn:schemas-microsoft-com:office:office" xmlns:oel="http://schemas.microsoft.com/office/2019/extlst" xmlns:r="http://schemas.openxmlformats.org/officeDocument/2006/relationships" xmlns:m="http://schemas.openxmlformats.org/officeDocument/2006/math" xmlns:v="urn:schemas-microsoft-com:vml" xmlns:wp14="http://schemas.microsoft.com/office/word/2010/wordprocessingDrawing" xmlns:wp="http://schemas.openxmlformats.org/drawingml/2006/wordprocessingDrawing" xmlns:w10="urn:schemas-microsoft-com:office:word" xmlns:w="http://schemas.openxmlformats.org/wordprocessingml/2006/main" xmlns:w14="http://schemas.microsoft.com/office/word/2010/wordml" xmlns:w15="http://schemas.microsoft.com/office/word/2012/wordml" xmlns:w16cex="http://schemas.microsoft.com/office/word/2018/wordml/cex" xmlns:w16cid="http://schemas.microsoft.com/office/word/2016/wordml/cid" xmlns:w16="http://schemas.microsoft.com/office/word/2018/wordml" xmlns:w16sdtdh="http://schemas.microsoft.com/office/word/2020/wordml/sdtdatahash" xmlns:w16se="http://schemas.microsoft.com/office/word/2015/wordml/symex" xmlns:wpg="http://schemas.microsoft.com/office/word/2010/wordprocessingGroup" xmlns:wpi="http://schemas.microsoft.com/office/word/2010/wordprocessingInk" xmlns:wne="http://schemas.microsoft.com/office/word/2006/wordml" xmlns:wps="http://schemas.microsoft.com/office/word/2010/wordprocessingShape" mc:Ignorable="w14 w15 w16se w16cid w16 w16cex w16sdtdh wp14">
   <w:body>
+    <w:p/>
+    <w:p>
+      <w:r>
+        <w:t>Scotian Shelf Climatology Report</w:t>
+      </w:r>
+    </w:p>
+    <w:p>
+      <w:r>
+        <w:t>Emily O’Grady</w:t>
+      </w:r>
+    </w:p>
+    <w:p>
+      <w:r>
+        <w:t>June 2024</w:t>
+      </w:r>
+    </w:p>
+    <w:p/>
+    <w:p/>
+    <w:p/>
+    <w:p/>
+    <w:p/>
+    <w:p/>
+    <w:p/>
+    <w:p/>
+    <w:p/>
+    <w:p/>
+    <w:p/>
+    <w:p/>
+    <w:p/>
+    <w:p/>
+    <w:p/>
+    <w:p/>
+    <w:p/>
+    <w:p/>
+    <w:p/>
+    <w:p/>
+    <w:p/>
+    <w:p/>
+    <w:p/>
+    <w:p/>
+    <w:p/>
+    <w:p/>
+    <w:p>
+      <w:r>
+        <w:t>Introduction</w:t>
+      </w:r>
+    </w:p>
+    <w:p>
+      <w:r>
+        <w:t xml:space="preserve">This report details how a climatology was generated to update the quality control procedures used at Bedford Institute of Oceanography. This work is based off a similar project led by </w:t>
+      </w:r>
+      <w:proofErr w:type="spellStart"/>
+      <w:r>
+        <w:t>Gordana</w:t>
+      </w:r>
+      <w:proofErr w:type="spellEnd"/>
+      <w:r>
+        <w:t xml:space="preserve"> </w:t>
+      </w:r>
+      <w:proofErr w:type="spellStart"/>
+      <w:r>
+        <w:t>Lazin</w:t>
+      </w:r>
+      <w:proofErr w:type="spellEnd"/>
+      <w:r>
+        <w:t xml:space="preserve"> in 2014. The goal of this project was to update her climatology to reflect a more recent time period to maintain the quality control procedures. This will contribute to the quality of future BioChem records. </w:t>
+      </w:r>
+    </w:p>
+    <w:p/>
+    <w:p>
+      <w:r>
+        <w:t>Data Distribution</w:t>
+      </w:r>
+    </w:p>
+    <w:p>
+      <w:pPr>
+        <w:rPr>
+          <w:rFonts w:cs="Arial"/>
+          <w:color w:val="000000"/>
+          <w:shd w:val="clear" w:color="auto" w:fill="FFFFFF"/>
+        </w:rPr>
+      </w:pPr>
+      <w:r>
+        <w:t xml:space="preserve">Data was extracted from BioChem in the same geographic range as </w:t>
+      </w:r>
+      <w:proofErr w:type="spellStart"/>
+      <w:r>
+        <w:t>Lazin</w:t>
+      </w:r>
+      <w:proofErr w:type="spellEnd"/>
+      <w:r>
+        <w:t xml:space="preserve"> 2014, </w:t>
+      </w:r>
+      <w:r>
+        <w:t>37</w:t>
+      </w:r>
+      <w:r>
+        <w:rPr>
+          <w:rFonts w:cs="Arial"/>
+          <w:color w:val="000000"/>
+          <w:shd w:val="clear" w:color="auto" w:fill="FFFFFF"/>
+        </w:rPr>
+        <w:t>° N</w:t>
+      </w:r>
+      <w:r>
+        <w:t xml:space="preserve"> </w:t>
+      </w:r>
+      <w:r>
+        <w:t>to 48</w:t>
+      </w:r>
+      <w:r>
+        <w:rPr>
+          <w:rFonts w:cs="Arial"/>
+          <w:color w:val="000000"/>
+          <w:shd w:val="clear" w:color="auto" w:fill="FFFFFF"/>
+        </w:rPr>
+        <w:t>° N</w:t>
+      </w:r>
+      <w:r>
+        <w:t xml:space="preserve"> and 71</w:t>
+      </w:r>
+      <w:r>
+        <w:rPr>
+          <w:rFonts w:cs="Arial"/>
+          <w:color w:val="000000"/>
+          <w:shd w:val="clear" w:color="auto" w:fill="FFFFFF"/>
+        </w:rPr>
+        <w:t xml:space="preserve">° </w:t>
+      </w:r>
+      <w:r>
+        <w:rPr>
+          <w:rFonts w:cs="Arial"/>
+          <w:color w:val="000000"/>
+          <w:shd w:val="clear" w:color="auto" w:fill="FFFFFF"/>
+        </w:rPr>
+        <w:t>W</w:t>
+      </w:r>
+      <w:r>
+        <w:t xml:space="preserve"> to 48</w:t>
+      </w:r>
+      <w:r>
+        <w:rPr>
+          <w:rFonts w:cs="Arial"/>
+          <w:color w:val="000000"/>
+          <w:shd w:val="clear" w:color="auto" w:fill="FFFFFF"/>
+        </w:rPr>
+        <w:t xml:space="preserve">° </w:t>
+      </w:r>
+      <w:r>
+        <w:rPr>
+          <w:rFonts w:cs="Arial"/>
+          <w:color w:val="000000"/>
+          <w:shd w:val="clear" w:color="auto" w:fill="FFFFFF"/>
+        </w:rPr>
+        <w:t>W</w:t>
+      </w:r>
+      <w:r>
+        <w:rPr>
+          <w:rFonts w:cs="Arial"/>
+          <w:color w:val="000000"/>
+          <w:shd w:val="clear" w:color="auto" w:fill="FFFFFF"/>
+        </w:rPr>
+        <w:t xml:space="preserve">. The temporal range of the extraction was limited from 1999-2023 (which was at the time the most recent data available). This is significantly different from the previous version of the climatology which was not temporally limited and included all historical records in Biochem, back to the 1950s. </w:t>
+      </w:r>
+    </w:p>
+    <w:p>
+      <w:pPr>
+        <w:rPr>
+          <w:rFonts w:cs="Arial"/>
+          <w:color w:val="000000"/>
+          <w:shd w:val="clear" w:color="auto" w:fill="FFFFFF"/>
+        </w:rPr>
+      </w:pPr>
+    </w:p>
+    <w:p>
+      <w:pPr>
+        <w:rPr>
+          <w:rFonts w:cs="Arial"/>
+          <w:color w:val="000000"/>
+          <w:shd w:val="clear" w:color="auto" w:fill="FFFFFF"/>
+        </w:rPr>
+      </w:pPr>
+      <w:r>
+        <w:rPr>
+          <w:rFonts w:cs="Arial"/>
+          <w:color w:val="000000"/>
+          <w:shd w:val="clear" w:color="auto" w:fill="FFFFFF"/>
+        </w:rPr>
+        <w:t>Quality Control</w:t>
+      </w:r>
+    </w:p>
+    <w:p>
+      <w:pPr>
+        <w:rPr>
+          <w:rFonts w:cs="Arial"/>
+          <w:color w:val="000000"/>
+          <w:shd w:val="clear" w:color="auto" w:fill="FFFFFF"/>
+        </w:rPr>
+      </w:pPr>
+      <w:r>
+        <w:rPr>
+          <w:rFonts w:cs="Arial"/>
+          <w:color w:val="000000"/>
+          <w:shd w:val="clear" w:color="auto" w:fill="FFFFFF"/>
+        </w:rPr>
+        <w:t xml:space="preserve">Since there has been a large clean up effort on BioChem data, and data post 1999 is much less prone to metadata errors, the quality control required for this version of the climatology was slightly less involved than the previous version. The general quality checks on data were the same. </w:t>
+      </w:r>
+    </w:p>
+    <w:p>
+      <w:pPr>
+        <w:pStyle w:val="ListParagraph"/>
+        <w:numPr>
+          <w:ilvl w:val="0"/>
+          <w:numId w:val="1"/>
+        </w:numPr>
+      </w:pPr>
+      <w:r>
+        <w:t>Check methodology</w:t>
+      </w:r>
+    </w:p>
+    <w:p>
+      <w:r>
+        <w:t xml:space="preserve">This mostly impacted oxygen data as other parameter’s had been sampled under all comparable methods. Oxygen data was filtered to include only Winkler titration data points. </w:t>
+      </w:r>
+    </w:p>
+    <w:p>
+      <w:pPr>
+        <w:pStyle w:val="ListParagraph"/>
+        <w:numPr>
+          <w:ilvl w:val="0"/>
+          <w:numId w:val="1"/>
+        </w:numPr>
+      </w:pPr>
+      <w:r>
+        <w:t>Check units</w:t>
+      </w:r>
+    </w:p>
+    <w:p>
+      <w:r>
+        <w:t>All units were identical within each parameter</w:t>
+      </w:r>
+    </w:p>
+    <w:p>
+      <w:pPr>
+        <w:pStyle w:val="ListParagraph"/>
+        <w:numPr>
+          <w:ilvl w:val="0"/>
+          <w:numId w:val="1"/>
+        </w:numPr>
+      </w:pPr>
+      <w:r>
+        <w:t>Metadata checks</w:t>
+      </w:r>
+    </w:p>
+    <w:p>
+      <w:r>
+        <w:t xml:space="preserve">Depth and position metadata were checked with no major issues detected. </w:t>
+      </w:r>
+    </w:p>
+    <w:p>
+      <w:pPr>
+        <w:pStyle w:val="ListParagraph"/>
+        <w:numPr>
+          <w:ilvl w:val="0"/>
+          <w:numId w:val="1"/>
+        </w:numPr>
+      </w:pPr>
+      <w:r>
+        <w:t>Data checks</w:t>
+      </w:r>
+    </w:p>
+    <w:p>
+      <w:pPr>
+        <w:pStyle w:val="ListParagraph"/>
+        <w:numPr>
+          <w:ilvl w:val="1"/>
+          <w:numId w:val="1"/>
+        </w:numPr>
+      </w:pPr>
+      <w:r>
+        <w:t>Quality control flags</w:t>
+      </w:r>
+    </w:p>
+    <w:p>
+      <w:pPr>
+        <w:pStyle w:val="ListParagraph"/>
+        <w:numPr>
+          <w:ilvl w:val="2"/>
+          <w:numId w:val="1"/>
+        </w:numPr>
+      </w:pPr>
+      <w:r>
+        <w:t>Flags of 0, 1, 2, 3, 6 were included in climatology calculations. This excluded only data points with flags of 4 (erroneous), and 5 (which was used sparsely in historical data to denote a manual modification was made)</w:t>
+      </w:r>
+    </w:p>
+    <w:p>
+      <w:pPr>
+        <w:pStyle w:val="ListParagraph"/>
+        <w:numPr>
+          <w:ilvl w:val="1"/>
+          <w:numId w:val="1"/>
+        </w:numPr>
+      </w:pPr>
+      <w:r>
+        <w:t>Coastal exclusion</w:t>
+      </w:r>
+    </w:p>
+    <w:p>
+      <w:pPr>
+        <w:pStyle w:val="ListParagraph"/>
+        <w:numPr>
+          <w:ilvl w:val="2"/>
+          <w:numId w:val="1"/>
+        </w:numPr>
+      </w:pPr>
+      <w:r>
+        <w:t>Data within 5km of the coast was excluded from climatology calculations due to major shifts in nutrient regimes in near-shore areas</w:t>
+      </w:r>
+    </w:p>
+    <w:p>
+      <w:pPr>
+        <w:pStyle w:val="ListParagraph"/>
+        <w:numPr>
+          <w:ilvl w:val="1"/>
+          <w:numId w:val="1"/>
+        </w:numPr>
+      </w:pPr>
+      <w:r>
+        <w:t>Climatology boxes</w:t>
+      </w:r>
+    </w:p>
+    <w:p>
+      <w:pPr>
+        <w:pStyle w:val="ListParagraph"/>
+        <w:numPr>
+          <w:ilvl w:val="2"/>
+          <w:numId w:val="1"/>
+        </w:numPr>
+      </w:pPr>
+      <w:r>
+        <w:t>Data outside the defined boxes was also excluded from the climatology</w:t>
+      </w:r>
+    </w:p>
+    <w:p>
+      <w:r>
+        <w:rPr>
+          <w:b/>
+          <w:noProof/>
+          <w:lang w:eastAsia="en-CA"/>
+        </w:rPr>
+        <w:lastRenderedPageBreak/>
+        <w:drawing>
+          <wp:inline distT="0" distB="0" distL="0" distR="0" wp14:anchorId="7B36380F" wp14:editId="6A119A59">
+            <wp:extent cx="5120640" cy="3840480"/>
+            <wp:effectExtent l="0" t="0" r="0" b="0"/>
+            <wp:docPr id="1" name="Picture 1"/>
+            <wp:cNvGraphicFramePr>
+              <a:graphicFrameLocks xmlns:a="http://schemas.openxmlformats.org/drawingml/2006/main" noChangeAspect="1"/>
+            </wp:cNvGraphicFramePr>
+            <a:graphic xmlns:a="http://schemas.openxmlformats.org/drawingml/2006/main">
+              <a:graphicData uri="http://schemas.openxmlformats.org/drawingml/2006/picture">
+                <pic:pic xmlns:pic="http://schemas.openxmlformats.org/drawingml/2006/picture">
+                  <pic:nvPicPr>
+                    <pic:cNvPr id="0" name="Picture 1"/>
+                    <pic:cNvPicPr>
+                      <a:picLocks noChangeAspect="1" noChangeArrowheads="1"/>
+                    </pic:cNvPicPr>
+                  </pic:nvPicPr>
+                  <pic:blipFill>
+                    <a:blip r:embed="rId6">
+                      <a:extLst>
+                        <a:ext uri="{28A0092B-C50C-407E-A947-70E740481C1C}">
+                          <a14:useLocalDpi xmlns:a14="http://schemas.microsoft.com/office/drawing/2010/main" val="0"/>
+                        </a:ext>
+                      </a:extLst>
+                    </a:blip>
+                    <a:srcRect/>
+                    <a:stretch>
+                      <a:fillRect/>
+                    </a:stretch>
+                  </pic:blipFill>
+                  <pic:spPr bwMode="auto">
+                    <a:xfrm>
+                      <a:off x="0" y="0"/>
+                      <a:ext cx="5120640" cy="3840480"/>
+                    </a:xfrm>
+                    <a:prstGeom prst="rect">
+                      <a:avLst/>
+                    </a:prstGeom>
+                    <a:noFill/>
+                    <a:ln>
+                      <a:noFill/>
+                    </a:ln>
+                  </pic:spPr>
+                </pic:pic>
+              </a:graphicData>
+            </a:graphic>
+          </wp:inline>
+        </w:drawing>
+      </w:r>
+    </w:p>
+    <w:p>
+      <w:r>
+        <w:t xml:space="preserve">Figure 1. This shows the boxes used for the Scotian Shelf climatology. They are based on Petrie boxes (Petrie 1996), modified by Andrew Cogswell (2014). Figure from </w:t>
+      </w:r>
+      <w:proofErr w:type="spellStart"/>
+      <w:r>
+        <w:t>Lazin</w:t>
+      </w:r>
+      <w:proofErr w:type="spellEnd"/>
+      <w:r>
+        <w:t xml:space="preserve"> 2014. </w:t>
+      </w:r>
+    </w:p>
+    <w:p/>
     <w:p>
       <w:r>
         <w:t>Ammonia</w:t>
@@ -26,10 +441,7 @@
           </w:tcPr>
           <w:p>
             <w:r>
-              <w:t>Ammonia</w:t>
-            </w:r>
-            <w:r>
-              <w:t xml:space="preserve"> 2024</w:t>
+              <w:t>Ammonia 2024</w:t>
             </w:r>
           </w:p>
         </w:tc>
@@ -279,10 +691,24 @@
             <w:tcW w:w="3109" w:type="dxa"/>
           </w:tcPr>
           <w:p>
-            <w:r>
+            <w:pPr>
+              <w:rPr>
+                <w:b/>
+                <w:bCs/>
+              </w:rPr>
+            </w:pPr>
+            <w:r>
+              <w:rPr>
+                <w:b/>
+                <w:bCs/>
+              </w:rPr>
               <w:t>5535</w:t>
             </w:r>
             <w:r>
+              <w:rPr>
+                <w:b/>
+                <w:bCs/>
+              </w:rPr>
               <w:t>8</w:t>
             </w:r>
           </w:p>
@@ -295,6 +721,7 @@
         <w:rPr>
           <w:noProof/>
         </w:rPr>
+        <w:lastRenderedPageBreak/>
         <w:drawing>
           <wp:inline distT="0" distB="0" distL="0" distR="0" wp14:anchorId="0EA96F22" wp14:editId="57931F28">
             <wp:extent cx="6328190" cy="3907427"/>
@@ -313,7 +740,7 @@
                     </pic:cNvPicPr>
                   </pic:nvPicPr>
                   <pic:blipFill>
-                    <a:blip r:embed="rId5">
+                    <a:blip r:embed="rId7">
                       <a:extLst>
                         <a:ext uri="{28A0092B-C50C-407E-A947-70E740481C1C}">
                           <a14:useLocalDpi xmlns:a14="http://schemas.microsoft.com/office/drawing/2010/main" val="0"/>
@@ -351,7 +778,6 @@
     <w:p/>
     <w:p>
       <w:r>
-        <w:lastRenderedPageBreak/>
         <w:t>Nitrite</w:t>
       </w:r>
     </w:p>
@@ -374,10 +800,7 @@
           </w:tcPr>
           <w:p>
             <w:r>
-              <w:t>Nitrite</w:t>
-            </w:r>
-            <w:r>
-              <w:t xml:space="preserve"> 2024</w:t>
+              <w:t>Nitrite 2024</w:t>
             </w:r>
           </w:p>
         </w:tc>
@@ -643,6 +1066,7 @@
         <w:rPr>
           <w:noProof/>
         </w:rPr>
+        <w:lastRenderedPageBreak/>
         <w:drawing>
           <wp:inline distT="0" distB="0" distL="0" distR="0" wp14:anchorId="463D35C4" wp14:editId="41EF7BDB">
             <wp:extent cx="6307036" cy="3894365"/>
@@ -661,7 +1085,7 @@
                     </pic:cNvPicPr>
                   </pic:nvPicPr>
                   <pic:blipFill>
-                    <a:blip r:embed="rId6">
+                    <a:blip r:embed="rId8">
                       <a:extLst>
                         <a:ext uri="{28A0092B-C50C-407E-A947-70E740481C1C}">
                           <a14:useLocalDpi xmlns:a14="http://schemas.microsoft.com/office/drawing/2010/main" val="0"/>
@@ -719,11 +1143,7 @@
           </w:tcPr>
           <w:p>
             <w:r>
-              <w:lastRenderedPageBreak/>
-              <w:t xml:space="preserve">O2 </w:t>
-            </w:r>
-            <w:r>
-              <w:t xml:space="preserve"> 2024</w:t>
+              <w:t>O2  2024</w:t>
             </w:r>
           </w:p>
         </w:tc>
@@ -988,6 +1408,7 @@
         <w:rPr>
           <w:noProof/>
         </w:rPr>
+        <w:lastRenderedPageBreak/>
         <w:drawing>
           <wp:inline distT="0" distB="0" distL="0" distR="0" wp14:anchorId="19FD0BF4" wp14:editId="5501D0EB">
             <wp:extent cx="6433968" cy="3972741"/>
@@ -1006,7 +1427,7 @@
                     </pic:cNvPicPr>
                   </pic:nvPicPr>
                   <pic:blipFill>
-                    <a:blip r:embed="rId7">
+                    <a:blip r:embed="rId9">
                       <a:extLst>
                         <a:ext uri="{28A0092B-C50C-407E-A947-70E740481C1C}">
                           <a14:useLocalDpi xmlns:a14="http://schemas.microsoft.com/office/drawing/2010/main" val="0"/>
@@ -1061,10 +1482,7 @@
           </w:tcPr>
           <w:p>
             <w:r>
-              <w:t>Phaeophytin</w:t>
-            </w:r>
-            <w:r>
-              <w:t xml:space="preserve"> 2024</w:t>
+              <w:t>Phaeophytin 2024</w:t>
             </w:r>
           </w:p>
         </w:tc>
@@ -1348,7 +1766,7 @@
                     </pic:cNvPicPr>
                   </pic:nvPicPr>
                   <pic:blipFill>
-                    <a:blip r:embed="rId8">
+                    <a:blip r:embed="rId10">
                       <a:extLst>
                         <a:ext uri="{28A0092B-C50C-407E-A947-70E740481C1C}">
                           <a14:useLocalDpi xmlns:a14="http://schemas.microsoft.com/office/drawing/2010/main" val="0"/>
@@ -2056,10 +2474,7 @@
           </w:tcPr>
           <w:p>
             <w:r>
-              <w:t>Nitrate</w:t>
-            </w:r>
-            <w:r>
-              <w:t xml:space="preserve"> 2024</w:t>
+              <w:t>Nitrate 2024</w:t>
             </w:r>
           </w:p>
         </w:tc>
@@ -2353,7 +2768,7 @@
                     </pic:cNvPicPr>
                   </pic:nvPicPr>
                   <pic:blipFill>
-                    <a:blip r:embed="rId9">
+                    <a:blip r:embed="rId11">
                       <a:extLst>
                         <a:ext uri="{28A0092B-C50C-407E-A947-70E740481C1C}">
                           <a14:useLocalDpi xmlns:a14="http://schemas.microsoft.com/office/drawing/2010/main" val="0"/>
@@ -2446,7 +2861,7 @@
                     </pic:cNvPicPr>
                   </pic:nvPicPr>
                   <pic:blipFill>
-                    <a:blip r:embed="rId10">
+                    <a:blip r:embed="rId12">
                       <a:extLst>
                         <a:ext uri="{28A0092B-C50C-407E-A947-70E740481C1C}">
                           <a14:useLocalDpi xmlns:a14="http://schemas.microsoft.com/office/drawing/2010/main" val="0"/>
@@ -3535,7 +3950,7 @@
                     </pic:cNvPicPr>
                   </pic:nvPicPr>
                   <pic:blipFill>
-                    <a:blip r:embed="rId11">
+                    <a:blip r:embed="rId13">
                       <a:extLst>
                         <a:ext uri="{28A0092B-C50C-407E-A947-70E740481C1C}">
                           <a14:useLocalDpi xmlns:a14="http://schemas.microsoft.com/office/drawing/2010/main" val="0"/>
@@ -3628,7 +4043,7 @@
                     </pic:cNvPicPr>
                   </pic:nvPicPr>
                   <pic:blipFill>
-                    <a:blip r:embed="rId12">
+                    <a:blip r:embed="rId14">
                       <a:extLst>
                         <a:ext uri="{28A0092B-C50C-407E-A947-70E740481C1C}">
                           <a14:useLocalDpi xmlns:a14="http://schemas.microsoft.com/office/drawing/2010/main" val="0"/>
@@ -4724,7 +5139,7 @@
                     </pic:cNvPicPr>
                   </pic:nvPicPr>
                   <pic:blipFill rotWithShape="1">
-                    <a:blip r:embed="rId13">
+                    <a:blip r:embed="rId15">
                       <a:extLst>
                         <a:ext uri="{28A0092B-C50C-407E-A947-70E740481C1C}">
                           <a14:useLocalDpi xmlns:a14="http://schemas.microsoft.com/office/drawing/2010/main" val="0"/>
@@ -4823,7 +5238,7 @@
                     </pic:cNvPicPr>
                   </pic:nvPicPr>
                   <pic:blipFill>
-                    <a:blip r:embed="rId14">
+                    <a:blip r:embed="rId16">
                       <a:extLst>
                         <a:ext uri="{28A0092B-C50C-407E-A947-70E740481C1C}">
                           <a14:useLocalDpi xmlns:a14="http://schemas.microsoft.com/office/drawing/2010/main" val="0"/>
@@ -5833,7 +6248,7 @@
                     </pic:cNvPicPr>
                   </pic:nvPicPr>
                   <pic:blipFill>
-                    <a:blip r:embed="rId15">
+                    <a:blip r:embed="rId17">
                       <a:extLst>
                         <a:ext uri="{28A0092B-C50C-407E-A947-70E740481C1C}">
                           <a14:useLocalDpi xmlns:a14="http://schemas.microsoft.com/office/drawing/2010/main" val="0"/>
@@ -5922,7 +6337,7 @@
                     </pic:cNvPicPr>
                   </pic:nvPicPr>
                   <pic:blipFill>
-                    <a:blip r:embed="rId16">
+                    <a:blip r:embed="rId18">
                       <a:extLst>
                         <a:ext uri="{28A0092B-C50C-407E-A947-70E740481C1C}">
                           <a14:useLocalDpi xmlns:a14="http://schemas.microsoft.com/office/drawing/2010/main" val="0"/>
@@ -5970,6 +6385,218 @@
         <w:t xml:space="preserve"> Depth profile of all chlorophyll A data used for 2024 climatology [1999-2024]. Unit is mg/m3.</w:t>
       </w:r>
     </w:p>
+    <w:p/>
+    <w:p/>
+    <w:p>
+      <w:r>
+        <w:t>Climatology Computation</w:t>
+      </w:r>
+    </w:p>
+    <w:p/>
+    <w:p>
+      <w:r>
+        <w:t>Data Processing Notes</w:t>
+      </w:r>
+    </w:p>
+    <w:p>
+      <w:r>
+        <w:t>References</w:t>
+      </w:r>
+    </w:p>
+    <w:p>
+      <w:pPr>
+        <w:spacing w:after="0"/>
+      </w:pPr>
+      <w:r>
+        <w:t>IML quality control procedure for bottle data:</w:t>
+      </w:r>
+    </w:p>
+    <w:p>
+      <w:hyperlink r:id="rId19" w:history="1">
+        <w:r>
+          <w:rPr>
+            <w:rStyle w:val="Hyperlink"/>
+          </w:rPr>
+          <w:t>http://slgo.ca/app-sgdo/en/docs_reference/botl_odf_quality.html</w:t>
+        </w:r>
+      </w:hyperlink>
+    </w:p>
+    <w:p>
+      <w:pPr>
+        <w:rPr>
+          <w:rFonts w:cs="Tahoma"/>
+          <w:color w:val="000000"/>
+          <w:shd w:val="clear" w:color="auto" w:fill="FFFFFF"/>
+        </w:rPr>
+      </w:pPr>
+      <w:r>
+        <w:rPr>
+          <w:rFonts w:cs="Arial"/>
+          <w:color w:val="000000"/>
+          <w:shd w:val="clear" w:color="auto" w:fill="FFFFFF"/>
+        </w:rPr>
+        <w:t xml:space="preserve">Petrie, B., P. Yeats and P. Strain. 1999. Nitrate, silicate and phosphate atlas for the Scotian Shelf and Gulf of Maine. Can. Tech. Rep. </w:t>
+      </w:r>
+      <w:proofErr w:type="spellStart"/>
+      <w:r>
+        <w:rPr>
+          <w:rFonts w:cs="Arial"/>
+          <w:color w:val="000000"/>
+          <w:shd w:val="clear" w:color="auto" w:fill="FFFFFF"/>
+        </w:rPr>
+        <w:t>Hydrog</w:t>
+      </w:r>
+      <w:proofErr w:type="spellEnd"/>
+      <w:r>
+        <w:rPr>
+          <w:rFonts w:cs="Arial"/>
+          <w:color w:val="000000"/>
+          <w:shd w:val="clear" w:color="auto" w:fill="FFFFFF"/>
+        </w:rPr>
+        <w:t>. Ocean Sci. 203, vii + 96 pp.</w:t>
+      </w:r>
+    </w:p>
+    <w:p>
+      <w:pPr>
+        <w:pStyle w:val="marginleft2"/>
+        <w:shd w:val="clear" w:color="auto" w:fill="FFFFFF"/>
+        <w:spacing w:before="150" w:beforeAutospacing="0" w:after="150" w:afterAutospacing="0" w:line="288" w:lineRule="atLeast"/>
+        <w:ind w:right="150"/>
+        <w:rPr>
+          <w:rFonts w:asciiTheme="minorHAnsi" w:hAnsiTheme="minorHAnsi"/>
+          <w:color w:val="000000"/>
+          <w:sz w:val="22"/>
+          <w:szCs w:val="22"/>
+        </w:rPr>
+      </w:pPr>
+      <w:r>
+        <w:rPr>
+          <w:rFonts w:asciiTheme="minorHAnsi" w:hAnsiTheme="minorHAnsi"/>
+          <w:color w:val="000000"/>
+          <w:sz w:val="22"/>
+          <w:szCs w:val="22"/>
+        </w:rPr>
+        <w:t>DFO (20</w:t>
+      </w:r>
+      <w:r>
+        <w:rPr>
+          <w:rFonts w:asciiTheme="minorHAnsi" w:hAnsiTheme="minorHAnsi"/>
+          <w:color w:val="000000"/>
+          <w:sz w:val="22"/>
+          <w:szCs w:val="22"/>
+        </w:rPr>
+        <w:t>2</w:t>
+      </w:r>
+      <w:r>
+        <w:rPr>
+          <w:rFonts w:asciiTheme="minorHAnsi" w:hAnsiTheme="minorHAnsi"/>
+          <w:color w:val="000000"/>
+          <w:sz w:val="22"/>
+          <w:szCs w:val="22"/>
+        </w:rPr>
+        <w:t>4). BioChem: database of biological and chemical oceanographic data. Department of Fisheries and Oceans, Canada.</w:t>
+      </w:r>
+      <w:hyperlink r:id="rId20" w:history="1">
+        <w:r>
+          <w:rPr>
+            <w:rStyle w:val="Hyperlink"/>
+            <w:rFonts w:asciiTheme="minorHAnsi" w:hAnsiTheme="minorHAnsi"/>
+            <w:color w:val="5A306B"/>
+            <w:sz w:val="22"/>
+            <w:szCs w:val="22"/>
+          </w:rPr>
+          <w:t>http://www.meds-sdmm.dfo-mpo.gc.ca/biochem/biochem-eng.htm</w:t>
+        </w:r>
+      </w:hyperlink>
+      <w:r>
+        <w:rPr>
+          <w:rFonts w:asciiTheme="minorHAnsi" w:hAnsiTheme="minorHAnsi"/>
+          <w:color w:val="000000"/>
+          <w:sz w:val="22"/>
+          <w:szCs w:val="22"/>
+        </w:rPr>
+        <w:t xml:space="preserve">. </w:t>
+      </w:r>
+    </w:p>
+    <w:p>
+      <w:pPr>
+        <w:rPr>
+          <w:lang w:val="en-CA"/>
+        </w:rPr>
+      </w:pPr>
+    </w:p>
+    <w:p>
+      <w:pPr>
+        <w:pStyle w:val="NormalWeb"/>
+        <w:shd w:val="clear" w:color="auto" w:fill="FFFFFF"/>
+        <w:spacing w:before="150" w:beforeAutospacing="0" w:after="150" w:afterAutospacing="0" w:line="288" w:lineRule="atLeast"/>
+        <w:ind w:right="150"/>
+        <w:rPr>
+          <w:rFonts w:asciiTheme="minorHAnsi" w:hAnsiTheme="minorHAnsi"/>
+          <w:color w:val="000000"/>
+          <w:sz w:val="22"/>
+          <w:szCs w:val="22"/>
+        </w:rPr>
+      </w:pPr>
+      <w:r>
+        <w:rPr>
+          <w:rFonts w:asciiTheme="minorHAnsi" w:hAnsiTheme="minorHAnsi"/>
+          <w:color w:val="000000"/>
+          <w:sz w:val="22"/>
+          <w:szCs w:val="22"/>
+        </w:rPr>
+        <w:t xml:space="preserve">Devine, L., M.K. Kennedy, I. St-Pierre, C. Lafleur, M. Ouellet, and S. Bond. 2014. BioChem: the Fisheries and Oceans Canada database for biological and chemical data. Can. Tech. Rep. Fish. </w:t>
+      </w:r>
+      <w:proofErr w:type="spellStart"/>
+      <w:r>
+        <w:rPr>
+          <w:rFonts w:asciiTheme="minorHAnsi" w:hAnsiTheme="minorHAnsi"/>
+          <w:color w:val="000000"/>
+          <w:sz w:val="22"/>
+          <w:szCs w:val="22"/>
+        </w:rPr>
+        <w:t>Aquat</w:t>
+      </w:r>
+      <w:proofErr w:type="spellEnd"/>
+      <w:r>
+        <w:rPr>
+          <w:rFonts w:asciiTheme="minorHAnsi" w:hAnsiTheme="minorHAnsi"/>
+          <w:color w:val="000000"/>
+          <w:sz w:val="22"/>
+          <w:szCs w:val="22"/>
+        </w:rPr>
+        <w:t>. Sci. 3073: iv + 40 pp.</w:t>
+      </w:r>
+      <w:r>
+        <w:rPr>
+          <w:rStyle w:val="apple-converted-space"/>
+          <w:rFonts w:asciiTheme="minorHAnsi" w:hAnsiTheme="minorHAnsi"/>
+          <w:color w:val="000000"/>
+          <w:sz w:val="22"/>
+          <w:szCs w:val="22"/>
+        </w:rPr>
+        <w:t> </w:t>
+      </w:r>
+      <w:hyperlink r:id="rId21" w:history="1">
+        <w:r>
+          <w:rPr>
+            <w:rStyle w:val="Hyperlink"/>
+            <w:rFonts w:asciiTheme="minorHAnsi" w:hAnsiTheme="minorHAnsi"/>
+            <w:color w:val="5A306B"/>
+            <w:sz w:val="22"/>
+            <w:szCs w:val="22"/>
+          </w:rPr>
+          <w:t>http://www.dfo-mpo.gc.ca/Library/351319.pdf</w:t>
+        </w:r>
+      </w:hyperlink>
+    </w:p>
+    <w:p>
+      <w:pPr>
+        <w:rPr>
+          <w:lang w:val="en-CA"/>
+        </w:rPr>
+      </w:pPr>
+    </w:p>
     <w:sectPr>
       <w:pgSz w:w="12240" w:h="15840"/>
       <w:pgMar w:top="1440" w:right="1440" w:bottom="1440" w:left="1440" w:header="720" w:footer="720" w:gutter="0"/>
@@ -5978,6 +6605,127 @@
     </w:sectPr>
   </w:body>
 </w:document>
+</file>
+
+<file path=word/numbering.xml><?xml version="1.0" encoding="utf-8"?>
+<w:numbering xmlns:wpc="http://schemas.microsoft.com/office/word/2010/wordprocessingCanvas" xmlns:cx="http://schemas.microsoft.com/office/drawing/2014/chartex" xmlns:cx1="http://schemas.microsoft.com/office/drawing/2015/9/8/chartex" xmlns:cx2="http://schemas.microsoft.com/office/drawing/2015/10/21/chartex" xmlns:cx3="http://schemas.microsoft.com/office/drawing/2016/5/9/chartex" xmlns:cx4="http://schemas.microsoft.com/office/drawing/2016/5/10/chartex" xmlns:cx5="http://schemas.microsoft.com/office/drawing/2016/5/11/chartex" xmlns:cx6="http://schemas.microsoft.com/office/drawing/2016/5/12/chartex" xmlns:cx7="http://schemas.microsoft.com/office/drawing/2016/5/13/chartex" xmlns:cx8="http://schemas.microsoft.com/office/drawing/2016/5/14/chartex" xmlns:mc="http://schemas.openxmlformats.org/markup-compatibility/2006" xmlns:aink="http://schemas.microsoft.com/office/drawing/2016/ink" xmlns:am3d="http://schemas.microsoft.com/office/drawing/2017/model3d" xmlns:o="urn:schemas-microsoft-com:office:office" xmlns:oel="http://schemas.microsoft.com/office/2019/extlst" xmlns:r="http://schemas.openxmlformats.org/officeDocument/2006/relationships" xmlns:m="http://schemas.openxmlformats.org/officeDocument/2006/math" xmlns:v="urn:schemas-microsoft-com:vml" xmlns:wp14="http://schemas.microsoft.com/office/word/2010/wordprocessingDrawing" xmlns:wp="http://schemas.openxmlformats.org/drawingml/2006/wordprocessingDrawing" xmlns:w10="urn:schemas-microsoft-com:office:word" xmlns:w="http://schemas.openxmlformats.org/wordprocessingml/2006/main" xmlns:w14="http://schemas.microsoft.com/office/word/2010/wordml" xmlns:w15="http://schemas.microsoft.com/office/word/2012/wordml" xmlns:w16cex="http://schemas.microsoft.com/office/word/2018/wordml/cex" xmlns:w16cid="http://schemas.microsoft.com/office/word/2016/wordml/cid" xmlns:w16="http://schemas.microsoft.com/office/word/2018/wordml" xmlns:w16sdtdh="http://schemas.microsoft.com/office/word/2020/wordml/sdtdatahash" xmlns:w16se="http://schemas.microsoft.com/office/word/2015/wordml/symex" xmlns:wpg="http://schemas.microsoft.com/office/word/2010/wordprocessingGroup" xmlns:wpi="http://schemas.microsoft.com/office/word/2010/wordprocessingInk" xmlns:wne="http://schemas.microsoft.com/office/word/2006/wordml" xmlns:wps="http://schemas.microsoft.com/office/word/2010/wordprocessingShape" mc:Ignorable="w14 w15 w16se w16cid w16 w16cex w16sdtdh wp14">
+  <w:abstractNum w:abstractNumId="0" w15:restartNumberingAfterBreak="0">
+    <w:nsid w:val="492B4C9D"/>
+    <w:multiLevelType w:val="hybridMultilevel"/>
+    <w:tmpl w:val="72825B6E"/>
+    <w:lvl w:ilvl="0" w:tplc="FB464BF6">
+      <w:numFmt w:val="bullet"/>
+      <w:lvlText w:val="-"/>
+      <w:lvlJc w:val="left"/>
+      <w:pPr>
+        <w:ind w:left="720" w:hanging="360"/>
+      </w:pPr>
+      <w:rPr>
+        <w:rFonts w:ascii="Calibri" w:eastAsiaTheme="minorHAnsi" w:hAnsi="Calibri" w:cs="Calibri" w:hint="default"/>
+        <w:color w:val="000000"/>
+      </w:rPr>
+    </w:lvl>
+    <w:lvl w:ilvl="1" w:tplc="04090003">
+      <w:start w:val="1"/>
+      <w:numFmt w:val="bullet"/>
+      <w:lvlText w:val="o"/>
+      <w:lvlJc w:val="left"/>
+      <w:pPr>
+        <w:ind w:left="1440" w:hanging="360"/>
+      </w:pPr>
+      <w:rPr>
+        <w:rFonts w:ascii="Courier New" w:hAnsi="Courier New" w:cs="Courier New" w:hint="default"/>
+      </w:rPr>
+    </w:lvl>
+    <w:lvl w:ilvl="2" w:tplc="04090005">
+      <w:start w:val="1"/>
+      <w:numFmt w:val="bullet"/>
+      <w:lvlText w:val=""/>
+      <w:lvlJc w:val="left"/>
+      <w:pPr>
+        <w:ind w:left="2160" w:hanging="360"/>
+      </w:pPr>
+      <w:rPr>
+        <w:rFonts w:ascii="Wingdings" w:hAnsi="Wingdings" w:hint="default"/>
+      </w:rPr>
+    </w:lvl>
+    <w:lvl w:ilvl="3" w:tplc="04090001" w:tentative="1">
+      <w:start w:val="1"/>
+      <w:numFmt w:val="bullet"/>
+      <w:lvlText w:val=""/>
+      <w:lvlJc w:val="left"/>
+      <w:pPr>
+        <w:ind w:left="2880" w:hanging="360"/>
+      </w:pPr>
+      <w:rPr>
+        <w:rFonts w:ascii="Symbol" w:hAnsi="Symbol" w:hint="default"/>
+      </w:rPr>
+    </w:lvl>
+    <w:lvl w:ilvl="4" w:tplc="04090003" w:tentative="1">
+      <w:start w:val="1"/>
+      <w:numFmt w:val="bullet"/>
+      <w:lvlText w:val="o"/>
+      <w:lvlJc w:val="left"/>
+      <w:pPr>
+        <w:ind w:left="3600" w:hanging="360"/>
+      </w:pPr>
+      <w:rPr>
+        <w:rFonts w:ascii="Courier New" w:hAnsi="Courier New" w:cs="Courier New" w:hint="default"/>
+      </w:rPr>
+    </w:lvl>
+    <w:lvl w:ilvl="5" w:tplc="04090005" w:tentative="1">
+      <w:start w:val="1"/>
+      <w:numFmt w:val="bullet"/>
+      <w:lvlText w:val=""/>
+      <w:lvlJc w:val="left"/>
+      <w:pPr>
+        <w:ind w:left="4320" w:hanging="360"/>
+      </w:pPr>
+      <w:rPr>
+        <w:rFonts w:ascii="Wingdings" w:hAnsi="Wingdings" w:hint="default"/>
+      </w:rPr>
+    </w:lvl>
+    <w:lvl w:ilvl="6" w:tplc="04090001" w:tentative="1">
+      <w:start w:val="1"/>
+      <w:numFmt w:val="bullet"/>
+      <w:lvlText w:val=""/>
+      <w:lvlJc w:val="left"/>
+      <w:pPr>
+        <w:ind w:left="5040" w:hanging="360"/>
+      </w:pPr>
+      <w:rPr>
+        <w:rFonts w:ascii="Symbol" w:hAnsi="Symbol" w:hint="default"/>
+      </w:rPr>
+    </w:lvl>
+    <w:lvl w:ilvl="7" w:tplc="04090003" w:tentative="1">
+      <w:start w:val="1"/>
+      <w:numFmt w:val="bullet"/>
+      <w:lvlText w:val="o"/>
+      <w:lvlJc w:val="left"/>
+      <w:pPr>
+        <w:ind w:left="5760" w:hanging="360"/>
+      </w:pPr>
+      <w:rPr>
+        <w:rFonts w:ascii="Courier New" w:hAnsi="Courier New" w:cs="Courier New" w:hint="default"/>
+      </w:rPr>
+    </w:lvl>
+    <w:lvl w:ilvl="8" w:tplc="04090005" w:tentative="1">
+      <w:start w:val="1"/>
+      <w:numFmt w:val="bullet"/>
+      <w:lvlText w:val=""/>
+      <w:lvlJc w:val="left"/>
+      <w:pPr>
+        <w:ind w:left="6480" w:hanging="360"/>
+      </w:pPr>
+      <w:rPr>
+        <w:rFonts w:ascii="Wingdings" w:hAnsi="Wingdings" w:hint="default"/>
+      </w:rPr>
+    </w:lvl>
+  </w:abstractNum>
+  <w:num w:numId="1" w16cid:durableId="783697707">
+    <w:abstractNumId w:val="0"/>
+  </w:num>
+</w:numbering>
 </file>
 
 <file path=word/styles.xml><?xml version="1.0" encoding="utf-8"?>
@@ -6446,6 +7194,68 @@
       </w:tblBorders>
     </w:tblPr>
   </w:style>
+  <w:style w:type="paragraph" w:styleId="ListParagraph">
+    <w:name w:val="List Paragraph"/>
+    <w:basedOn w:val="Normal"/>
+    <w:uiPriority w:val="34"/>
+    <w:qFormat/>
+    <w:rsid w:val="005573DF"/>
+    <w:pPr>
+      <w:ind w:left="720"/>
+      <w:contextualSpacing/>
+    </w:pPr>
+  </w:style>
+  <w:style w:type="character" w:styleId="Hyperlink">
+    <w:name w:val="Hyperlink"/>
+    <w:basedOn w:val="DefaultParagraphFont"/>
+    <w:uiPriority w:val="99"/>
+    <w:unhideWhenUsed/>
+    <w:rsid w:val="002D5587"/>
+    <w:rPr>
+      <w:color w:val="0563C1" w:themeColor="hyperlink"/>
+      <w:u w:val="single"/>
+    </w:rPr>
+  </w:style>
+  <w:style w:type="paragraph" w:customStyle="1" w:styleId="marginleft2">
+    <w:name w:val="marginleft2"/>
+    <w:basedOn w:val="Normal"/>
+    <w:rsid w:val="002D5587"/>
+    <w:pPr>
+      <w:spacing w:before="100" w:beforeAutospacing="1" w:after="100" w:afterAutospacing="1" w:line="240" w:lineRule="auto"/>
+    </w:pPr>
+    <w:rPr>
+      <w:rFonts w:ascii="Times New Roman" w:eastAsia="Times New Roman" w:hAnsi="Times New Roman" w:cs="Times New Roman"/>
+      <w:kern w:val="0"/>
+      <w:sz w:val="24"/>
+      <w:szCs w:val="24"/>
+      <w:lang w:val="en-CA" w:eastAsia="en-CA"/>
+      <w14:ligatures w14:val="none"/>
+    </w:rPr>
+  </w:style>
+  <w:style w:type="character" w:customStyle="1" w:styleId="apple-converted-space">
+    <w:name w:val="apple-converted-space"/>
+    <w:basedOn w:val="DefaultParagraphFont"/>
+    <w:rsid w:val="002D5587"/>
+  </w:style>
+  <w:style w:type="paragraph" w:styleId="NormalWeb">
+    <w:name w:val="Normal (Web)"/>
+    <w:basedOn w:val="Normal"/>
+    <w:uiPriority w:val="99"/>
+    <w:semiHidden/>
+    <w:unhideWhenUsed/>
+    <w:rsid w:val="002D5587"/>
+    <w:pPr>
+      <w:spacing w:before="100" w:beforeAutospacing="1" w:after="100" w:afterAutospacing="1" w:line="240" w:lineRule="auto"/>
+    </w:pPr>
+    <w:rPr>
+      <w:rFonts w:ascii="Times New Roman" w:eastAsia="Times New Roman" w:hAnsi="Times New Roman" w:cs="Times New Roman"/>
+      <w:kern w:val="0"/>
+      <w:sz w:val="24"/>
+      <w:szCs w:val="24"/>
+      <w:lang w:val="en-CA" w:eastAsia="en-CA"/>
+      <w14:ligatures w14:val="none"/>
+    </w:rPr>
+  </w:style>
 </w:styles>
 </file>
 

</xml_diff>